<commit_message>
avancar tempo e q3/5
</commit_message>
<xml_diff>
--- a/POO-1.docx
+++ b/POO-1.docx
@@ -1540,16 +1540,7 @@
           <w:sz w:val="28"/>
           <w:szCs w:val="28"/>
         </w:rPr>
-        <w:t xml:space="preserve"> </w:t>
-      </w:r>
-      <w:r>
-        <w:rPr>
-          <w:b/>
-          <w:bCs/>
-          <w:sz w:val="28"/>
-          <w:szCs w:val="28"/>
-        </w:rPr>
-        <w:t>(Henrique)</w:t>
+        <w:t xml:space="preserve"> (Henrique)</w:t>
       </w:r>
     </w:p>
     <w:p>
@@ -1604,14 +1595,7 @@
           <w:sz w:val="28"/>
           <w:szCs w:val="28"/>
         </w:rPr>
-        <w:t>Quando se avança no tempo, as encomendas que deveriam ser entregues nesse intervalo de tempo tem que estar entregues e os stocks do artigos diminuído.</w:t>
-      </w:r>
-      <w:r>
-        <w:rPr>
-          <w:sz w:val="28"/>
-          <w:szCs w:val="28"/>
-        </w:rPr>
-        <w:t xml:space="preserve"> </w:t>
+        <w:t xml:space="preserve">Quando se avança no tempo, as encomendas que deveriam ser entregues nesse intervalo de tempo tem que estar entregues e os stocks do artigos diminuído. </w:t>
       </w:r>
       <w:r>
         <w:rPr>
@@ -1671,7 +1655,6 @@
       </w:pPr>
       <w:r>
         <w:rPr>
-          <w:rFonts w:ascii="Calibri" w:hAnsi="Calibri"/>
           <w:b w:val="false"/>
           <w:bCs w:val="false"/>
           <w:sz w:val="28"/>
@@ -1681,7 +1664,7 @@
       </w:r>
       <w:r>
         <w:rPr>
-          <w:rFonts w:eastAsia="Calibri" w:cs="" w:ascii="Calibri" w:hAnsi="Calibri" w:asciiTheme="minorHAnsi" w:cstheme="minorBidi" w:eastAsiaTheme="minorHAnsi" w:hAnsiTheme="minorHAnsi"/>
+          <w:rFonts w:eastAsia="Calibri" w:cs="" w:cstheme="minorBidi" w:eastAsiaTheme="minorHAnsi"/>
           <w:b w:val="false"/>
           <w:bCs w:val="false"/>
           <w:color w:val="auto"/>
@@ -1695,7 +1678,7 @@
       </w:r>
       <w:r>
         <w:rPr>
-          <w:rFonts w:eastAsia="Calibri" w:cs="" w:ascii="Calibri" w:hAnsi="Calibri" w:asciiTheme="minorHAnsi" w:cstheme="minorBidi" w:eastAsiaTheme="minorHAnsi" w:hAnsiTheme="minorHAnsi"/>
+          <w:rFonts w:eastAsia="Calibri" w:cs="" w:cstheme="minorBidi" w:eastAsiaTheme="minorHAnsi"/>
           <w:b/>
           <w:bCs/>
           <w:color w:val="auto"/>
@@ -1715,7 +1698,7 @@
           <w:ilvl w:val="0"/>
           <w:numId w:val="0"/>
         </w:numPr>
-        <w:ind w:hanging="0"/>
+        <w:ind w:left="0" w:hanging="0"/>
         <w:rPr>
           <w:rFonts w:eastAsia="Calibri" w:cs="" w:cstheme="minorBidi" w:eastAsiaTheme="minorHAnsi"/>
           <w:color w:val="auto"/>
@@ -1728,21 +1711,6 @@
       </w:pPr>
       <w:r>
         <w:rPr>
-          <w:rFonts w:ascii="Calibri" w:hAnsi="Calibri"/>
-          <w:b w:val="false"/>
-          <w:bCs w:val="false"/>
-        </w:rPr>
-      </w:r>
-    </w:p>
-    <w:p>
-      <w:pPr>
-        <w:pStyle w:val="ListParagraph"/>
-        <w:numPr>
-          <w:ilvl w:val="0"/>
-          <w:numId w:val="5"/>
-        </w:numPr>
-        <w:ind w:hanging="0"/>
-        <w:rPr>
           <w:rFonts w:eastAsia="Calibri" w:cs="" w:cstheme="minorBidi" w:eastAsiaTheme="minorHAnsi"/>
           <w:color w:val="auto"/>
           <w:kern w:val="2"/>
@@ -1751,13 +1719,6 @@
           <w:lang w:val="pt-PT" w:eastAsia="en-US" w:bidi="ar-SA"/>
           <w14:ligatures w14:val="standardContextual"/>
         </w:rPr>
-      </w:pPr>
-      <w:r>
-        <w:rPr>
-          <w:rFonts w:ascii="Calibri" w:hAnsi="Calibri"/>
-          <w:b w:val="false"/>
-          <w:bCs w:val="false"/>
-        </w:rPr>
       </w:r>
     </w:p>
     <w:p>
@@ -1767,7 +1728,7 @@
           <w:ilvl w:val="0"/>
           <w:numId w:val="5"/>
         </w:numPr>
-        <w:ind w:hanging="0"/>
+        <w:ind w:left="1068" w:hanging="0"/>
         <w:rPr>
           <w:rFonts w:eastAsia="Calibri" w:cs="" w:cstheme="minorBidi" w:eastAsiaTheme="minorHAnsi"/>
           <w:color w:val="auto"/>
@@ -1780,21 +1741,6 @@
       </w:pPr>
       <w:r>
         <w:rPr>
-          <w:rFonts w:ascii="Calibri" w:hAnsi="Calibri"/>
-          <w:b w:val="false"/>
-          <w:bCs w:val="false"/>
-        </w:rPr>
-      </w:r>
-    </w:p>
-    <w:p>
-      <w:pPr>
-        <w:pStyle w:val="ListParagraph"/>
-        <w:numPr>
-          <w:ilvl w:val="0"/>
-          <w:numId w:val="5"/>
-        </w:numPr>
-        <w:ind w:hanging="0"/>
-        <w:rPr>
           <w:rFonts w:eastAsia="Calibri" w:cs="" w:cstheme="minorBidi" w:eastAsiaTheme="minorHAnsi"/>
           <w:color w:val="auto"/>
           <w:kern w:val="2"/>
@@ -1803,13 +1749,6 @@
           <w:lang w:val="pt-PT" w:eastAsia="en-US" w:bidi="ar-SA"/>
           <w14:ligatures w14:val="standardContextual"/>
         </w:rPr>
-      </w:pPr>
-      <w:r>
-        <w:rPr>
-          <w:rFonts w:ascii="Calibri" w:hAnsi="Calibri"/>
-          <w:b w:val="false"/>
-          <w:bCs w:val="false"/>
-        </w:rPr>
       </w:r>
     </w:p>
     <w:p>
@@ -1819,7 +1758,67 @@
           <w:ilvl w:val="0"/>
           <w:numId w:val="5"/>
         </w:numPr>
-        <w:ind w:hanging="0"/>
+        <w:ind w:left="1068" w:hanging="0"/>
+        <w:rPr>
+          <w:rFonts w:eastAsia="Calibri" w:cs="" w:cstheme="minorBidi" w:eastAsiaTheme="minorHAnsi"/>
+          <w:color w:val="auto"/>
+          <w:kern w:val="2"/>
+          <w:sz w:val="28"/>
+          <w:szCs w:val="28"/>
+          <w:lang w:val="pt-PT" w:eastAsia="en-US" w:bidi="ar-SA"/>
+          <w14:ligatures w14:val="standardContextual"/>
+        </w:rPr>
+      </w:pPr>
+      <w:r>
+        <w:rPr>
+          <w:rFonts w:eastAsia="Calibri" w:cs="" w:cstheme="minorBidi" w:eastAsiaTheme="minorHAnsi"/>
+          <w:color w:val="auto"/>
+          <w:kern w:val="2"/>
+          <w:sz w:val="28"/>
+          <w:szCs w:val="28"/>
+          <w:lang w:val="pt-PT" w:eastAsia="en-US" w:bidi="ar-SA"/>
+          <w14:ligatures w14:val="standardContextual"/>
+        </w:rPr>
+      </w:r>
+    </w:p>
+    <w:p>
+      <w:pPr>
+        <w:pStyle w:val="ListParagraph"/>
+        <w:numPr>
+          <w:ilvl w:val="0"/>
+          <w:numId w:val="5"/>
+        </w:numPr>
+        <w:ind w:left="1068" w:hanging="0"/>
+        <w:rPr>
+          <w:rFonts w:eastAsia="Calibri" w:cs="" w:cstheme="minorBidi" w:eastAsiaTheme="minorHAnsi"/>
+          <w:color w:val="auto"/>
+          <w:kern w:val="2"/>
+          <w:sz w:val="28"/>
+          <w:szCs w:val="28"/>
+          <w:lang w:val="pt-PT" w:eastAsia="en-US" w:bidi="ar-SA"/>
+          <w14:ligatures w14:val="standardContextual"/>
+        </w:rPr>
+      </w:pPr>
+      <w:r>
+        <w:rPr>
+          <w:rFonts w:eastAsia="Calibri" w:cs="" w:cstheme="minorBidi" w:eastAsiaTheme="minorHAnsi"/>
+          <w:color w:val="auto"/>
+          <w:kern w:val="2"/>
+          <w:sz w:val="28"/>
+          <w:szCs w:val="28"/>
+          <w:lang w:val="pt-PT" w:eastAsia="en-US" w:bidi="ar-SA"/>
+          <w14:ligatures w14:val="standardContextual"/>
+        </w:rPr>
+      </w:r>
+    </w:p>
+    <w:p>
+      <w:pPr>
+        <w:pStyle w:val="ListParagraph"/>
+        <w:numPr>
+          <w:ilvl w:val="0"/>
+          <w:numId w:val="5"/>
+        </w:numPr>
+        <w:ind w:left="1068" w:hanging="0"/>
         <w:rPr>
           <w:rFonts w:ascii="Calibri" w:hAnsi="Calibri"/>
           <w:b w:val="false"/>
@@ -1829,7 +1828,7 @@
       </w:pPr>
       <w:r>
         <w:rPr>
-          <w:rFonts w:eastAsia="Calibri" w:cs="" w:ascii="Calibri" w:hAnsi="Calibri" w:asciiTheme="minorHAnsi" w:cstheme="minorBidi" w:eastAsiaTheme="minorHAnsi" w:hAnsiTheme="minorHAnsi"/>
+          <w:rFonts w:eastAsia="Calibri" w:cs="" w:cstheme="minorBidi" w:eastAsiaTheme="minorHAnsi"/>
           <w:b w:val="false"/>
           <w:bCs w:val="false"/>
           <w:color w:val="auto"/>
@@ -1845,7 +1844,7 @@
     <w:p>
       <w:pPr>
         <w:pStyle w:val="ListParagraph"/>
-        <w:ind w:hanging="0"/>
+        <w:ind w:left="720" w:hanging="0"/>
         <w:rPr>
           <w:rFonts w:eastAsia="Calibri" w:cs="" w:cstheme="minorBidi" w:eastAsiaTheme="minorHAnsi"/>
           <w:color w:val="auto"/>
@@ -1858,16 +1857,20 @@
       </w:pPr>
       <w:r>
         <w:rPr>
-          <w:rFonts w:ascii="Calibri" w:hAnsi="Calibri"/>
-          <w:b w:val="false"/>
-          <w:bCs w:val="false"/>
-        </w:rPr>
-      </w:r>
-    </w:p>
-    <w:p>
-      <w:pPr>
-        <w:pStyle w:val="ListParagraph"/>
-        <w:ind w:hanging="0"/>
+          <w:rFonts w:eastAsia="Calibri" w:cs="" w:cstheme="minorBidi" w:eastAsiaTheme="minorHAnsi"/>
+          <w:color w:val="auto"/>
+          <w:kern w:val="2"/>
+          <w:sz w:val="28"/>
+          <w:szCs w:val="28"/>
+          <w:lang w:val="pt-PT" w:eastAsia="en-US" w:bidi="ar-SA"/>
+          <w14:ligatures w14:val="standardContextual"/>
+        </w:rPr>
+      </w:r>
+    </w:p>
+    <w:p>
+      <w:pPr>
+        <w:pStyle w:val="ListParagraph"/>
+        <w:ind w:left="720" w:hanging="0"/>
         <w:rPr>
           <w:rFonts w:ascii="Calibri" w:hAnsi="Calibri"/>
           <w:b w:val="false"/>
@@ -1891,7 +1894,7 @@
       </w:r>
       <w:r>
         <w:rPr>
-          <w:rFonts w:eastAsia="Calibri" w:cs="" w:ascii="Calibri" w:hAnsi="Calibri" w:asciiTheme="minorHAnsi" w:cstheme="minorBidi" w:eastAsiaTheme="minorHAnsi" w:hAnsiTheme="minorHAnsi"/>
+          <w:rFonts w:eastAsia="Calibri" w:cs="" w:cstheme="minorBidi" w:eastAsiaTheme="minorHAnsi"/>
           <w:b w:val="false"/>
           <w:bCs w:val="false"/>
           <w:color w:val="auto"/>
@@ -1919,7 +1922,7 @@
       </w:r>
       <w:r>
         <w:rPr>
-          <w:rFonts w:eastAsia="Calibri" w:cs="" w:ascii="Calibri" w:hAnsi="Calibri" w:asciiTheme="minorHAnsi" w:cstheme="minorBidi" w:eastAsiaTheme="minorHAnsi" w:hAnsiTheme="minorHAnsi"/>
+          <w:rFonts w:eastAsia="Calibri" w:cs="" w:cstheme="minorBidi" w:eastAsiaTheme="minorHAnsi"/>
           <w:b w:val="false"/>
           <w:bCs w:val="false"/>
           <w:color w:val="auto"/>
@@ -1947,20 +1950,6 @@
       </w:r>
       <w:r>
         <w:rPr>
-          <w:rFonts w:eastAsia="Calibri" w:cs="" w:ascii="Calibri" w:hAnsi="Calibri" w:asciiTheme="minorHAnsi" w:cstheme="minorBidi" w:eastAsiaTheme="minorHAnsi" w:hAnsiTheme="minorHAnsi"/>
-          <w:b w:val="false"/>
-          <w:bCs w:val="false"/>
-          <w:color w:val="auto"/>
-          <w:kern w:val="2"/>
-          <w:sz w:val="28"/>
-          <w:szCs w:val="28"/>
-          <w:lang w:val="pt-PT" w:eastAsia="en-US" w:bidi="ar-SA"/>
-          <w14:ligatures w14:val="standardContextual"/>
-        </w:rPr>
-        <w:br/>
-      </w:r>
-      <w:r>
-        <w:rPr>
           <w:rFonts w:eastAsia="Calibri" w:cs="" w:ascii="sans-serif" w:hAnsi="sans-serif" w:cstheme="minorBidi" w:eastAsiaTheme="minorHAnsi"/>
           <w:b w:val="false"/>
           <w:bCs w:val="false"/>
@@ -1971,11 +1960,25 @@
           <w:lang w:val="pt-PT" w:eastAsia="en-US" w:bidi="ar-SA"/>
           <w14:ligatures w14:val="standardContextual"/>
         </w:rPr>
-        <w:t>4. fornecer uma ordenação dos maiores compradores/vendedores do sistema durante um período a deter-</w:t>
-      </w:r>
-      <w:r>
-        <w:rPr>
-          <w:rFonts w:eastAsia="Calibri" w:cs="" w:ascii="Calibri" w:hAnsi="Calibri" w:asciiTheme="minorHAnsi" w:cstheme="minorBidi" w:eastAsiaTheme="minorHAnsi" w:hAnsiTheme="minorHAnsi"/>
+        <w:t xml:space="preserve"> </w:t>
+      </w:r>
+      <w:r>
+        <w:rPr>
+          <w:rFonts w:eastAsia="Calibri" w:cs="" w:ascii="sans-serif" w:hAnsi="sans-serif" w:cstheme="minorBidi" w:eastAsiaTheme="minorHAnsi"/>
+          <w:b/>
+          <w:bCs/>
+          <w:color w:val="auto"/>
+          <w:kern w:val="2"/>
+          <w:sz w:val="28"/>
+          <w:szCs w:val="28"/>
+          <w:lang w:val="pt-PT" w:eastAsia="en-US" w:bidi="ar-SA"/>
+          <w14:ligatures w14:val="standardContextual"/>
+        </w:rPr>
+        <w:t>(Henrique)</w:t>
+      </w:r>
+      <w:r>
+        <w:rPr>
+          <w:rFonts w:eastAsia="Calibri" w:cs="" w:cstheme="minorBidi" w:eastAsiaTheme="minorHAnsi"/>
           <w:b w:val="false"/>
           <w:bCs w:val="false"/>
           <w:color w:val="auto"/>
@@ -1999,11 +2002,11 @@
           <w:lang w:val="pt-PT" w:eastAsia="en-US" w:bidi="ar-SA"/>
           <w14:ligatures w14:val="standardContextual"/>
         </w:rPr>
-        <w:t>minar</w:t>
-      </w:r>
-      <w:r>
-        <w:rPr>
-          <w:rFonts w:eastAsia="Calibri" w:cs="" w:ascii="Calibri" w:hAnsi="Calibri" w:asciiTheme="minorHAnsi" w:cstheme="minorBidi" w:eastAsiaTheme="minorHAnsi" w:hAnsiTheme="minorHAnsi"/>
+        <w:t>4. fornecer uma ordenação dos maiores compradores/vendedores do sistema durante um período a deter-</w:t>
+      </w:r>
+      <w:r>
+        <w:rPr>
+          <w:rFonts w:eastAsia="Calibri" w:cs="" w:cstheme="minorBidi" w:eastAsiaTheme="minorHAnsi"/>
           <w:b w:val="false"/>
           <w:bCs w:val="false"/>
           <w:color w:val="auto"/>
@@ -2027,11 +2030,39 @@
           <w:lang w:val="pt-PT" w:eastAsia="en-US" w:bidi="ar-SA"/>
           <w14:ligatures w14:val="standardContextual"/>
         </w:rPr>
+        <w:t>minar</w:t>
+      </w:r>
+      <w:r>
+        <w:rPr>
+          <w:rFonts w:eastAsia="Calibri" w:cs="" w:cstheme="minorBidi" w:eastAsiaTheme="minorHAnsi"/>
+          <w:b w:val="false"/>
+          <w:bCs w:val="false"/>
+          <w:color w:val="auto"/>
+          <w:kern w:val="2"/>
+          <w:sz w:val="28"/>
+          <w:szCs w:val="28"/>
+          <w:lang w:val="pt-PT" w:eastAsia="en-US" w:bidi="ar-SA"/>
+          <w14:ligatures w14:val="standardContextual"/>
+        </w:rPr>
+        <w:br/>
+      </w:r>
+      <w:r>
+        <w:rPr>
+          <w:rFonts w:eastAsia="Calibri" w:cs="" w:ascii="sans-serif" w:hAnsi="sans-serif" w:cstheme="minorBidi" w:eastAsiaTheme="minorHAnsi"/>
+          <w:b w:val="false"/>
+          <w:bCs w:val="false"/>
+          <w:color w:val="auto"/>
+          <w:kern w:val="2"/>
+          <w:sz w:val="28"/>
+          <w:szCs w:val="28"/>
+          <w:lang w:val="pt-PT" w:eastAsia="en-US" w:bidi="ar-SA"/>
+          <w14:ligatures w14:val="standardContextual"/>
+        </w:rPr>
         <w:t>5. determinar quanto dinheiro ganhou o</w:t>
       </w:r>
       <w:r>
         <w:rPr>
-          <w:rFonts w:eastAsia="Calibri" w:cs="" w:ascii="Calibri" w:hAnsi="Calibri" w:asciiTheme="minorHAnsi" w:cstheme="minorBidi" w:eastAsiaTheme="minorHAnsi" w:hAnsiTheme="minorHAnsi"/>
+          <w:rFonts w:eastAsia="Calibri" w:cs="" w:cstheme="minorBidi" w:eastAsiaTheme="minorHAnsi"/>
           <w:b w:val="false"/>
           <w:bCs w:val="false"/>
           <w:color w:val="auto"/>
@@ -2059,7 +2090,7 @@
       </w:r>
       <w:r>
         <w:rPr>
-          <w:rFonts w:eastAsia="Calibri" w:cs="" w:ascii="Calibri" w:hAnsi="Calibri" w:asciiTheme="minorHAnsi" w:cstheme="minorBidi" w:eastAsiaTheme="minorHAnsi" w:hAnsiTheme="minorHAnsi"/>
+          <w:rFonts w:eastAsia="Calibri" w:cs="" w:cstheme="minorBidi" w:eastAsiaTheme="minorHAnsi"/>
           <w:b w:val="false"/>
           <w:bCs w:val="false"/>
           <w:color w:val="auto"/>
@@ -2083,7 +2114,21 @@
           <w:lang w:val="pt-PT" w:eastAsia="en-US" w:bidi="ar-SA"/>
           <w14:ligatures w14:val="standardContextual"/>
         </w:rPr>
-        <w:t>no seu funcionamento</w:t>
+        <w:t xml:space="preserve">no seu funcionamento </w:t>
+      </w:r>
+      <w:r>
+        <w:rPr>
+          <w:rFonts w:eastAsia="Calibri" w:cs="" w:ascii="sans-serif" w:hAnsi="sans-serif" w:cstheme="minorBidi" w:eastAsiaTheme="minorHAnsi"/>
+          <w:b/>
+          <w:bCs/>
+          <w:color w:val="auto"/>
+          <w:kern w:val="2"/>
+          <w:sz w:val="28"/>
+          <w:szCs w:val="28"/>
+          <w:lang w:val="pt-PT" w:eastAsia="en-US" w:bidi="ar-SA"/>
+          <w14:ligatures w14:val="standardContextual"/>
+        </w:rPr>
+        <w:t>(Henrique)</w:t>
       </w:r>
     </w:p>
     <w:p>

</xml_diff>